<commit_message>
fixed nav bug and home pic overflow
</commit_message>
<xml_diff>
--- a/src/pages/cv-Abdul-MalikAkorede.docx
+++ b/src/pages/cv-Abdul-MalikAkorede.docx
@@ -81,19 +81,7 @@
           <w:rPr>
             <w:rStyle w:val="Hyperlink"/>
           </w:rPr>
-          <w:t>Malik-Akorede (git</w:t>
-        </w:r>
-        <w:r>
-          <w:rPr>
-            <w:rStyle w:val="Hyperlink"/>
-          </w:rPr>
-          <w:t>h</w:t>
-        </w:r>
-        <w:r>
-          <w:rPr>
-            <w:rStyle w:val="Hyperlink"/>
-          </w:rPr>
-          <w:t>ub.com)</w:t>
+          <w:t>Malik-Akorede (github.com)</w:t>
         </w:r>
       </w:hyperlink>
       <w:r>
@@ -9916,14 +9904,7 @@
           <w:b/>
           <w:bCs/>
         </w:rPr>
-        <w:t xml:space="preserve">- </w:t>
-      </w:r>
-      <w:r>
-        <w:rPr>
-          <w:b/>
-          <w:bCs/>
-        </w:rPr>
-        <w:t>Wedding Invitation Project</w:t>
+        <w:t>- Wedding Invitation Project</w:t>
       </w:r>
     </w:p>
     <w:p>
@@ -9932,10 +9913,7 @@
         <w:ind w:left="-5"/>
       </w:pPr>
       <w:r>
-        <w:t>My wedding invitation website was my inaugural project, and a venture that truly resonated with my passion. This Multi-Page Application (MPA) is designed to offer users a comprehensive experience, providing detailed information about the couple, the wedding invitation, a captivating gallery, and a streamlined RSVP system. Through a secure API, the website manages RSVP submissions, validating guests with a unique invitation reference. Additionally, it facilitates the collection of RSVP responses and enables guests to specify their preferred menu choices for the special day.</w:t>
-      </w:r>
-      <w:r>
-        <w:t xml:space="preserve"> Link to </w:t>
+        <w:t xml:space="preserve">My wedding invitation website was my inaugural project, and a venture that truly resonated with my passion. This Multi-Page Application (MPA) is designed to offer users a comprehensive experience, providing detailed information about the couple, the wedding invitation, a captivating gallery, and a streamlined RSVP system. Through a secure API, the website manages RSVP submissions, validating guests with a unique invitation reference. Additionally, it facilitates the collection of RSVP responses and enables guests to specify their preferred menu choices for the special day. Link to </w:t>
       </w:r>
       <w:r>
         <w:t>my</w:t>
@@ -14949,348 +14927,105 @@
         </w:rPr>
       </w:pPr>
     </w:p>
-    <w:tbl>
-      <w:tblPr>
-        <w:tblStyle w:val="TableGrid"/>
-        <w:tblW w:w="0" w:type="auto"/>
-        <w:tblBorders>
-          <w:top w:val="none" w:sz="0" w:space="0" w:color="auto"/>
-          <w:left w:val="none" w:sz="0" w:space="0" w:color="auto"/>
-          <w:bottom w:val="none" w:sz="0" w:space="0" w:color="auto"/>
-          <w:right w:val="none" w:sz="0" w:space="0" w:color="auto"/>
-          <w:insideH w:val="none" w:sz="0" w:space="0" w:color="auto"/>
-          <w:insideV w:val="none" w:sz="0" w:space="0" w:color="auto"/>
-        </w:tblBorders>
-        <w:tblLook w:val="04A0" w:firstRow="1" w:lastRow="0" w:firstColumn="1" w:lastColumn="0" w:noHBand="0" w:noVBand="1"/>
-      </w:tblPr>
-      <w:tblGrid>
-        <w:gridCol w:w="5670"/>
-        <w:gridCol w:w="3346"/>
-      </w:tblGrid>
-      <w:tr>
-        <w:tc>
-          <w:tcPr>
-            <w:tcW w:w="5670" w:type="dxa"/>
-          </w:tcPr>
-          <w:p>
-            <w:pPr>
-              <w:pStyle w:val="Default"/>
-              <w:spacing w:after="75"/>
-              <w:rPr>
-                <w:sz w:val="18"/>
-                <w:szCs w:val="18"/>
-              </w:rPr>
-            </w:pPr>
-            <w:r>
-              <w:rPr>
-                <w:sz w:val="18"/>
-                <w:szCs w:val="18"/>
-              </w:rPr>
-              <w:t>• Manage Transactional Team in maintain customer records and ensuring accurate and timely issuing of sales invoices.</w:t>
-            </w:r>
-          </w:p>
-          <w:p>
-            <w:pPr>
-              <w:pStyle w:val="Default"/>
-              <w:spacing w:after="75"/>
-              <w:rPr>
-                <w:sz w:val="18"/>
-                <w:szCs w:val="18"/>
-              </w:rPr>
-            </w:pPr>
-            <w:r>
-              <w:rPr>
-                <w:sz w:val="18"/>
-                <w:szCs w:val="18"/>
-              </w:rPr>
-              <w:t>• Reviewing perm and contractor placement cards before passing on to Sales Team.</w:t>
-            </w:r>
-          </w:p>
-          <w:p>
-            <w:pPr>
-              <w:pStyle w:val="Default"/>
-              <w:spacing w:after="75"/>
-              <w:rPr>
-                <w:sz w:val="18"/>
-                <w:szCs w:val="18"/>
-              </w:rPr>
-            </w:pPr>
-            <w:r>
-              <w:rPr>
-                <w:sz w:val="18"/>
-                <w:szCs w:val="18"/>
-              </w:rPr>
-              <w:t>• Calculating Consultant GP and Commission calculation.</w:t>
-            </w:r>
-          </w:p>
-          <w:p>
-            <w:pPr>
-              <w:pStyle w:val="Default"/>
-              <w:spacing w:after="75"/>
-              <w:rPr>
-                <w:sz w:val="18"/>
-                <w:szCs w:val="18"/>
-              </w:rPr>
-            </w:pPr>
-            <w:r>
-              <w:rPr>
-                <w:sz w:val="18"/>
-                <w:szCs w:val="18"/>
-              </w:rPr>
-              <w:t xml:space="preserve">• Manage Team Credit Control – Age Debtors Reporting. </w:t>
-            </w:r>
-          </w:p>
-          <w:p>
-            <w:pPr>
-              <w:pStyle w:val="Default"/>
-              <w:spacing w:after="75"/>
-              <w:rPr>
-                <w:sz w:val="18"/>
-                <w:szCs w:val="18"/>
-              </w:rPr>
-            </w:pPr>
-            <w:r>
-              <w:rPr>
-                <w:sz w:val="18"/>
-                <w:szCs w:val="18"/>
-              </w:rPr>
-              <w:t>• Identifying and escalate potential bad debts to stakeholders</w:t>
-            </w:r>
-          </w:p>
-          <w:p>
-            <w:pPr>
-              <w:pStyle w:val="Default"/>
-              <w:spacing w:after="75"/>
-              <w:rPr>
-                <w:sz w:val="18"/>
-                <w:szCs w:val="18"/>
-              </w:rPr>
-            </w:pPr>
-            <w:r>
-              <w:rPr>
-                <w:sz w:val="18"/>
-                <w:szCs w:val="18"/>
-              </w:rPr>
-              <w:t>• P</w:t>
-            </w:r>
-            <w:r>
-              <w:rPr>
-                <w:sz w:val="18"/>
-                <w:szCs w:val="18"/>
-              </w:rPr>
-              <w:t xml:space="preserve">reparing accurate </w:t>
-            </w:r>
-            <w:r>
-              <w:rPr>
-                <w:sz w:val="18"/>
-                <w:szCs w:val="18"/>
-              </w:rPr>
-              <w:t xml:space="preserve">MA </w:t>
-            </w:r>
-            <w:r>
-              <w:rPr>
-                <w:sz w:val="18"/>
-                <w:szCs w:val="18"/>
-              </w:rPr>
-              <w:t>reports</w:t>
-            </w:r>
-            <w:r>
-              <w:rPr>
-                <w:sz w:val="18"/>
-                <w:szCs w:val="18"/>
-              </w:rPr>
-              <w:t xml:space="preserve"> on company level and consultant level </w:t>
-            </w:r>
-          </w:p>
-          <w:p>
-            <w:pPr>
-              <w:pStyle w:val="Default"/>
-              <w:spacing w:after="75"/>
-              <w:rPr>
-                <w:sz w:val="18"/>
-                <w:szCs w:val="18"/>
-              </w:rPr>
-            </w:pPr>
-            <w:r>
-              <w:rPr>
-                <w:sz w:val="18"/>
-                <w:szCs w:val="18"/>
-              </w:rPr>
-              <w:t xml:space="preserve">• </w:t>
-            </w:r>
-            <w:r>
-              <w:rPr>
-                <w:sz w:val="18"/>
-                <w:szCs w:val="18"/>
-              </w:rPr>
-              <w:t>Budgeting and forecasting</w:t>
-            </w:r>
-            <w:r>
-              <w:rPr>
-                <w:sz w:val="18"/>
-                <w:szCs w:val="18"/>
-              </w:rPr>
-              <w:t xml:space="preserve"> on company performance based on starters.</w:t>
-            </w:r>
-          </w:p>
-          <w:p>
-            <w:pPr>
-              <w:pStyle w:val="Default"/>
-              <w:spacing w:after="75"/>
-              <w:rPr>
-                <w:sz w:val="18"/>
-                <w:szCs w:val="18"/>
-              </w:rPr>
-            </w:pPr>
-            <w:r>
-              <w:rPr>
-                <w:sz w:val="18"/>
-                <w:szCs w:val="18"/>
-              </w:rPr>
-              <w:t>• Submitting to HMRC – Quarterly VAT returns and Intermediary Reporting</w:t>
-            </w:r>
-          </w:p>
-          <w:p>
-            <w:pPr>
-              <w:pStyle w:val="Default"/>
-              <w:spacing w:after="75"/>
-              <w:rPr>
-                <w:sz w:val="18"/>
-                <w:szCs w:val="18"/>
-              </w:rPr>
-            </w:pPr>
-            <w:r>
-              <w:rPr>
-                <w:sz w:val="18"/>
-                <w:szCs w:val="18"/>
-              </w:rPr>
-              <w:t xml:space="preserve">• Accruals and Payroll Journals </w:t>
-            </w:r>
-          </w:p>
-          <w:p>
-            <w:pPr>
-              <w:pStyle w:val="Default"/>
-              <w:spacing w:after="75"/>
-              <w:rPr>
-                <w:sz w:val="18"/>
-                <w:szCs w:val="18"/>
-              </w:rPr>
-            </w:pPr>
-            <w:r>
-              <w:rPr>
-                <w:sz w:val="18"/>
-                <w:szCs w:val="18"/>
-              </w:rPr>
-              <w:t xml:space="preserve">• Bank reconciliation. </w:t>
-            </w:r>
-          </w:p>
-        </w:tc>
-        <w:tc>
-          <w:tcPr>
-            <w:tcW w:w="3346" w:type="dxa"/>
-          </w:tcPr>
-          <w:p>
-            <w:pPr>
-              <w:pStyle w:val="Default"/>
-              <w:rPr>
-                <w:b/>
-                <w:bCs/>
-                <w:color w:val="2C2C2C"/>
-                <w:sz w:val="18"/>
-                <w:szCs w:val="18"/>
-                <w:u w:val="single"/>
-              </w:rPr>
-            </w:pPr>
-            <w:r>
-              <w:rPr>
-                <w:b/>
-                <w:bCs/>
-                <w:color w:val="2C2C2C"/>
-                <w:sz w:val="18"/>
-                <w:szCs w:val="18"/>
-                <w:u w:val="single"/>
-              </w:rPr>
-              <w:t xml:space="preserve">Achievement </w:t>
-            </w:r>
-          </w:p>
-          <w:p>
-            <w:pPr>
-              <w:pStyle w:val="Default"/>
-              <w:rPr>
-                <w:sz w:val="18"/>
-                <w:szCs w:val="18"/>
-              </w:rPr>
-            </w:pPr>
-            <w:r>
-              <w:rPr>
-                <w:sz w:val="18"/>
-                <w:szCs w:val="18"/>
-              </w:rPr>
-              <w:t xml:space="preserve">Implemented new methods for effective cash collection. Setting up new processes and systems which improved debtors 45% in month 1, 20% in month 2 and 9% in month 3. </w:t>
-            </w:r>
-          </w:p>
-          <w:p>
-            <w:pPr>
-              <w:pStyle w:val="Default"/>
-              <w:rPr>
-                <w:sz w:val="18"/>
-                <w:szCs w:val="18"/>
-              </w:rPr>
-            </w:pPr>
-          </w:p>
-          <w:p>
-            <w:pPr>
-              <w:pStyle w:val="Default"/>
-              <w:rPr>
-                <w:sz w:val="18"/>
-                <w:szCs w:val="18"/>
-              </w:rPr>
-            </w:pPr>
-            <w:r>
-              <w:rPr>
-                <w:sz w:val="18"/>
-                <w:szCs w:val="18"/>
-              </w:rPr>
-              <w:t>Implementing new solutions and processes to improve accuracy of the ledgers and improve efficiency of the Transactional team.</w:t>
-            </w:r>
-          </w:p>
-          <w:p>
-            <w:pPr>
-              <w:pStyle w:val="Default"/>
-              <w:rPr>
-                <w:sz w:val="18"/>
-                <w:szCs w:val="18"/>
-              </w:rPr>
-            </w:pPr>
-          </w:p>
-          <w:p>
-            <w:pPr>
-              <w:pStyle w:val="Default"/>
-              <w:rPr>
-                <w:sz w:val="18"/>
-                <w:szCs w:val="18"/>
-              </w:rPr>
-            </w:pPr>
-            <w:r>
-              <w:rPr>
-                <w:sz w:val="18"/>
-                <w:szCs w:val="18"/>
-              </w:rPr>
-              <w:t>Built an Excel dashboard that provides GP stats of consultants, calculates forecast indicators based on moving averages and highlights KPI - which were useful in measuring performance and scalability.</w:t>
-            </w:r>
-          </w:p>
-          <w:p>
-            <w:pPr>
-              <w:pStyle w:val="Default"/>
-              <w:rPr>
-                <w:sz w:val="18"/>
-                <w:szCs w:val="18"/>
-              </w:rPr>
-            </w:pPr>
-          </w:p>
-        </w:tc>
-      </w:tr>
-    </w:tbl>
+    <w:p>
+      <w:pPr>
+        <w:pStyle w:val="Default"/>
+        <w:rPr>
+          <w:b/>
+          <w:bCs/>
+          <w:color w:val="2C2C2C"/>
+          <w:sz w:val="18"/>
+          <w:szCs w:val="18"/>
+          <w:u w:val="single"/>
+        </w:rPr>
+      </w:pPr>
+      <w:r>
+        <w:rPr>
+          <w:b/>
+          <w:bCs/>
+          <w:color w:val="2C2C2C"/>
+          <w:sz w:val="18"/>
+          <w:szCs w:val="18"/>
+          <w:u w:val="single"/>
+        </w:rPr>
+        <w:t xml:space="preserve">Achievement </w:t>
+      </w:r>
+    </w:p>
+    <w:p>
+      <w:pPr>
+        <w:pStyle w:val="Default"/>
+        <w:rPr>
+          <w:sz w:val="18"/>
+          <w:szCs w:val="18"/>
+        </w:rPr>
+      </w:pPr>
+      <w:r>
+        <w:rPr>
+          <w:sz w:val="18"/>
+          <w:szCs w:val="18"/>
+        </w:rPr>
+        <w:t xml:space="preserve">Implemented new methods for effective cash collection. Setting up new processes and systems which improved debtors 45% in month 1, 20% in month 2 and 9% in month 3. </w:t>
+      </w:r>
+    </w:p>
+    <w:p>
+      <w:pPr>
+        <w:pStyle w:val="Default"/>
+        <w:rPr>
+          <w:sz w:val="18"/>
+          <w:szCs w:val="18"/>
+        </w:rPr>
+      </w:pPr>
+    </w:p>
+    <w:p>
+      <w:pPr>
+        <w:pStyle w:val="Default"/>
+        <w:rPr>
+          <w:sz w:val="18"/>
+          <w:szCs w:val="18"/>
+        </w:rPr>
+      </w:pPr>
+      <w:r>
+        <w:rPr>
+          <w:sz w:val="18"/>
+          <w:szCs w:val="18"/>
+        </w:rPr>
+        <w:t>Implementing new solutions and processes to improve accuracy of the ledgers and improve efficiency of the Transactional team.</w:t>
+      </w:r>
+    </w:p>
+    <w:p>
+      <w:pPr>
+        <w:pStyle w:val="Default"/>
+        <w:rPr>
+          <w:sz w:val="18"/>
+          <w:szCs w:val="18"/>
+        </w:rPr>
+      </w:pPr>
+    </w:p>
+    <w:p>
+      <w:pPr>
+        <w:pStyle w:val="Default"/>
+        <w:rPr>
+          <w:sz w:val="18"/>
+          <w:szCs w:val="18"/>
+        </w:rPr>
+      </w:pPr>
+      <w:r>
+        <w:rPr>
+          <w:sz w:val="18"/>
+          <w:szCs w:val="18"/>
+        </w:rPr>
+        <w:t>Built an Excel dashboard that provides GP stats of consultants, calculates forecast indicators based on moving averages and highlights KPI - which were useful in measuring performance and scalability.</w:t>
+      </w:r>
+    </w:p>
+    <w:p>
+      <w:pPr>
+        <w:pStyle w:val="Default"/>
+        <w:rPr>
+          <w:sz w:val="18"/>
+          <w:szCs w:val="18"/>
+        </w:rPr>
+      </w:pPr>
+    </w:p>
     <w:p>
       <w:pPr>
         <w:pStyle w:val="Default"/>
@@ -15348,10 +15083,7 @@
         <w:ind w:left="-5"/>
       </w:pPr>
       <w:r>
-        <w:t>Finance</w:t>
-      </w:r>
-      <w:r>
-        <w:t xml:space="preserve"> Assistant </w:t>
+        <w:t xml:space="preserve">Finance Assistant </w:t>
       </w:r>
     </w:p>
     <w:p>
@@ -15447,25 +15179,13 @@
         <w:ind w:hanging="113"/>
       </w:pPr>
       <w:r>
-        <w:t xml:space="preserve">Ensuring good relationships with clients through regular scheduled </w:t>
+        <w:t xml:space="preserve">Assist in month end and year end processes in accordance with the relevant </w:t>
       </w:r>
       <w:r>
-        <w:t>meetings.</w:t>
+        <w:t>timetables.</w:t>
       </w:r>
       <w:r>
         <w:t xml:space="preserve"> </w:t>
-      </w:r>
-    </w:p>
-    <w:p>
-      <w:pPr>
-        <w:numPr>
-          <w:ilvl w:val="0"/>
-          <w:numId w:val="1"/>
-        </w:numPr>
-        <w:ind w:hanging="113"/>
-      </w:pPr>
-      <w:r>
-        <w:t xml:space="preserve">Assist in month end and year end processes in accordance with the relevant timetables </w:t>
       </w:r>
     </w:p>
     <w:p>
@@ -15485,155 +15205,6 @@
         <w:pStyle w:val="Heading1"/>
         <w:ind w:left="-5"/>
       </w:pPr>
-    </w:p>
-    <w:p>
-      <w:pPr>
-        <w:pStyle w:val="Heading1"/>
-        <w:ind w:left="-5"/>
-      </w:pPr>
-      <w:r>
-        <w:t xml:space="preserve">Accounts Assistant </w:t>
-      </w:r>
-    </w:p>
-    <w:p>
-      <w:pPr>
-        <w:pStyle w:val="Heading2"/>
-        <w:ind w:left="-5" w:right="3825"/>
-      </w:pPr>
-      <w:r>
-        <w:t xml:space="preserve">Olatunde </w:t>
-      </w:r>
-      <w:proofErr w:type="spellStart"/>
-      <w:r>
-        <w:t>Ashaolu</w:t>
-      </w:r>
-      <w:proofErr w:type="spellEnd"/>
-      <w:r>
-        <w:t xml:space="preserve"> &amp; Company Limited</w:t>
-      </w:r>
-      <w:r>
-        <w:rPr>
-          <w:b w:val="0"/>
-          <w:color w:val="000000"/>
-        </w:rPr>
-        <w:t xml:space="preserve"> </w:t>
-      </w:r>
-    </w:p>
-    <w:p>
-      <w:pPr>
-        <w:spacing w:after="108" w:line="265" w:lineRule="auto"/>
-        <w:ind w:left="-5"/>
-      </w:pPr>
-      <w:r>
-        <w:rPr>
-          <w:color w:val="2D2D2D"/>
-        </w:rPr>
-        <w:t xml:space="preserve">January 2018 to February 2018 </w:t>
-      </w:r>
-    </w:p>
-    <w:p>
-      <w:pPr>
-        <w:numPr>
-          <w:ilvl w:val="0"/>
-          <w:numId w:val="2"/>
-        </w:numPr>
-        <w:ind w:hanging="113"/>
-      </w:pPr>
-      <w:r>
-        <w:t>Bookkeeping</w:t>
-      </w:r>
-      <w:r>
-        <w:t xml:space="preserve">.  </w:t>
-      </w:r>
-    </w:p>
-    <w:p>
-      <w:pPr>
-        <w:numPr>
-          <w:ilvl w:val="0"/>
-          <w:numId w:val="2"/>
-        </w:numPr>
-        <w:ind w:hanging="113"/>
-      </w:pPr>
-      <w:r>
-        <w:t xml:space="preserve">Processing VAT using Excel and filing returns to HMRC.  </w:t>
-      </w:r>
-    </w:p>
-    <w:p>
-      <w:pPr>
-        <w:numPr>
-          <w:ilvl w:val="0"/>
-          <w:numId w:val="2"/>
-        </w:numPr>
-        <w:ind w:hanging="113"/>
-      </w:pPr>
-      <w:r>
-        <w:t xml:space="preserve">Filing </w:t>
-      </w:r>
-      <w:r>
-        <w:t>Self-Assessment</w:t>
-      </w:r>
-      <w:r>
-        <w:t xml:space="preserve">, Confirmation Statements and </w:t>
-      </w:r>
-      <w:r>
-        <w:t xml:space="preserve">company annual accounts to Companies House </w:t>
-      </w:r>
-      <w:r>
-        <w:t>&amp;</w:t>
-      </w:r>
-      <w:r>
-        <w:t xml:space="preserve"> HMRC.    </w:t>
-      </w:r>
-    </w:p>
-    <w:p>
-      <w:pPr>
-        <w:numPr>
-          <w:ilvl w:val="0"/>
-          <w:numId w:val="2"/>
-        </w:numPr>
-        <w:ind w:hanging="113"/>
-      </w:pPr>
-      <w:r>
-        <w:t>Processing payroll, generating payslips, P45</w:t>
-      </w:r>
-      <w:r>
-        <w:t>,</w:t>
-      </w:r>
-      <w:r>
-        <w:t xml:space="preserve"> P60 </w:t>
-      </w:r>
-      <w:r>
-        <w:t xml:space="preserve">forms </w:t>
-      </w:r>
-      <w:r>
-        <w:t xml:space="preserve">and RTI submissions using </w:t>
-      </w:r>
-      <w:proofErr w:type="spellStart"/>
-      <w:r>
-        <w:t>MoneySoft</w:t>
-      </w:r>
-      <w:proofErr w:type="spellEnd"/>
-      <w:r>
-        <w:t xml:space="preserve"> Payroll.    </w:t>
-      </w:r>
-    </w:p>
-    <w:p>
-      <w:pPr>
-        <w:numPr>
-          <w:ilvl w:val="0"/>
-          <w:numId w:val="2"/>
-        </w:numPr>
-        <w:ind w:hanging="113"/>
-      </w:pPr>
-      <w:r>
-        <w:t xml:space="preserve">Handling </w:t>
-      </w:r>
-      <w:r>
-        <w:t>client’s</w:t>
-      </w:r>
-      <w:r>
-        <w:t xml:space="preserve"> telephone and email enquiries.  </w:t>
-      </w:r>
     </w:p>
     <w:p>
       <w:pPr>

</xml_diff>